<commit_message>
se hace clase de posiciones
</commit_message>
<xml_diff>
--- a/notas curso response diseng.docx
+++ b/notas curso response diseng.docx
@@ -2675,6 +2675,218 @@
     </w:p>
     <w:p>
       <w:pPr>
+        <w:spacing w:before="113" w:after="113" w:line="240" w:lineRule="auto"/>
+        <w:rPr>
+          <w:rFonts w:ascii="cooper_hewittmedium" w:hAnsi="cooper_hewittmedium"/>
+          <w:b/>
+          <w:bCs/>
+          <w:color w:val="000000"/>
+          <w:spacing w:val="-2"/>
+          <w:sz w:val="36"/>
+          <w:szCs w:val="36"/>
+          <w:shd w:val="clear" w:color="auto" w:fill="FFFFFF"/>
+        </w:rPr>
+      </w:pPr>
+      <w:r>
+        <w:rPr>
+          <w:rFonts w:ascii="cooper_hewittmedium" w:hAnsi="cooper_hewittmedium"/>
+          <w:b/>
+          <w:bCs/>
+          <w:color w:val="000000"/>
+          <w:spacing w:val="-2"/>
+          <w:sz w:val="36"/>
+          <w:szCs w:val="36"/>
+          <w:shd w:val="clear" w:color="auto" w:fill="FFFFFF"/>
+        </w:rPr>
+        <w:t xml:space="preserve">Ajustando la sección de contacto y </w:t>
+      </w:r>
+      <w:proofErr w:type="spellStart"/>
+      <w:r>
+        <w:rPr>
+          <w:rFonts w:ascii="cooper_hewittmedium" w:hAnsi="cooper_hewittmedium"/>
+          <w:b/>
+          <w:bCs/>
+          <w:color w:val="000000"/>
+          <w:spacing w:val="-2"/>
+          <w:sz w:val="36"/>
+          <w:szCs w:val="36"/>
+          <w:shd w:val="clear" w:color="auto" w:fill="FFFFFF"/>
+        </w:rPr>
+        <w:t>footer</w:t>
+      </w:r>
+      <w:proofErr w:type="spellEnd"/>
+    </w:p>
+    <w:p>
+      <w:pPr>
+        <w:shd w:val="clear" w:color="auto" w:fill="FFFFFF"/>
+        <w:spacing w:before="113" w:after="113" w:line="240" w:lineRule="auto"/>
+        <w:rPr>
+          <w:rFonts w:ascii="Arial" w:eastAsia="Times New Roman" w:hAnsi="Arial" w:cs="Arial"/>
+          <w:color w:val="273B47"/>
+          <w:sz w:val="24"/>
+          <w:szCs w:val="24"/>
+          <w:lang w:eastAsia="es-ES"/>
+        </w:rPr>
+      </w:pPr>
+      <w:r>
+        <w:rPr>
+          <w:rFonts w:ascii="Arial" w:eastAsia="Times New Roman" w:hAnsi="Arial" w:cs="Arial"/>
+          <w:color w:val="273B47"/>
+          <w:sz w:val="24"/>
+          <w:szCs w:val="24"/>
+          <w:lang w:eastAsia="es-ES"/>
+        </w:rPr>
+        <w:t xml:space="preserve">Es hora de trabajar sobre la sección de contacto y el </w:t>
+      </w:r>
+      <w:proofErr w:type="spellStart"/>
+      <w:r>
+        <w:rPr>
+          <w:rFonts w:ascii="Arial" w:eastAsia="Times New Roman" w:hAnsi="Arial" w:cs="Arial"/>
+          <w:color w:val="273B47"/>
+          <w:sz w:val="24"/>
+          <w:szCs w:val="24"/>
+          <w:lang w:eastAsia="es-ES"/>
+        </w:rPr>
+        <w:t>footer</w:t>
+      </w:r>
+      <w:proofErr w:type="spellEnd"/>
+      <w:r>
+        <w:rPr>
+          <w:rFonts w:ascii="Arial" w:eastAsia="Times New Roman" w:hAnsi="Arial" w:cs="Arial"/>
+          <w:color w:val="273B47"/>
+          <w:sz w:val="24"/>
+          <w:szCs w:val="24"/>
+          <w:lang w:eastAsia="es-ES"/>
+        </w:rPr>
+        <w:t xml:space="preserve"> de tu proyecto, por lo que en esta clase aprenderás a modificar ambas secciones.</w:t>
+      </w:r>
+    </w:p>
+    <w:p>
+      <w:pPr>
+        <w:shd w:val="clear" w:color="auto" w:fill="FFFFFF"/>
+        <w:spacing w:before="113" w:after="113" w:line="240" w:lineRule="auto"/>
+        <w:rPr>
+          <w:rFonts w:ascii="Arial" w:eastAsia="Times New Roman" w:hAnsi="Arial" w:cs="Arial"/>
+          <w:color w:val="273B47"/>
+          <w:sz w:val="24"/>
+          <w:szCs w:val="24"/>
+          <w:lang w:eastAsia="es-ES"/>
+        </w:rPr>
+      </w:pPr>
+      <w:r>
+        <w:rPr>
+          <w:rFonts w:ascii="Arial" w:eastAsia="Times New Roman" w:hAnsi="Arial" w:cs="Arial"/>
+          <w:color w:val="273B47"/>
+          <w:sz w:val="24"/>
+          <w:szCs w:val="24"/>
+          <w:lang w:eastAsia="es-ES"/>
+        </w:rPr>
+        <w:t xml:space="preserve">En el trabajo sobre estas secciones modificarás sus elementos de contacto, </w:t>
+      </w:r>
+      <w:proofErr w:type="spellStart"/>
+      <w:r>
+        <w:rPr>
+          <w:rFonts w:ascii="Arial" w:eastAsia="Times New Roman" w:hAnsi="Arial" w:cs="Arial"/>
+          <w:color w:val="273B47"/>
+          <w:sz w:val="24"/>
+          <w:szCs w:val="24"/>
+          <w:lang w:eastAsia="es-ES"/>
+        </w:rPr>
+        <w:t>padding</w:t>
+      </w:r>
+      <w:proofErr w:type="spellEnd"/>
+      <w:r>
+        <w:rPr>
+          <w:rFonts w:ascii="Arial" w:eastAsia="Times New Roman" w:hAnsi="Arial" w:cs="Arial"/>
+          <w:color w:val="273B47"/>
+          <w:sz w:val="24"/>
+          <w:szCs w:val="24"/>
+          <w:lang w:eastAsia="es-ES"/>
+        </w:rPr>
+        <w:t xml:space="preserve">, el modelo de caja (aprenderás que en algunas ocasiones es necesario eliminarlo y rehacerlo) el </w:t>
+      </w:r>
+      <w:proofErr w:type="spellStart"/>
+      <w:r>
+        <w:rPr>
+          <w:rFonts w:ascii="Arial" w:eastAsia="Times New Roman" w:hAnsi="Arial" w:cs="Arial"/>
+          <w:color w:val="273B47"/>
+          <w:sz w:val="24"/>
+          <w:szCs w:val="24"/>
+          <w:lang w:eastAsia="es-ES"/>
+        </w:rPr>
+        <w:t>container</w:t>
+      </w:r>
+      <w:proofErr w:type="spellEnd"/>
+      <w:r>
+        <w:rPr>
+          <w:rFonts w:ascii="Arial" w:eastAsia="Times New Roman" w:hAnsi="Arial" w:cs="Arial"/>
+          <w:color w:val="273B47"/>
+          <w:sz w:val="24"/>
+          <w:szCs w:val="24"/>
+          <w:lang w:eastAsia="es-ES"/>
+        </w:rPr>
+        <w:t xml:space="preserve"> y su respectivo </w:t>
+      </w:r>
+      <w:proofErr w:type="spellStart"/>
+      <w:r>
+        <w:rPr>
+          <w:rFonts w:ascii="Arial" w:eastAsia="Times New Roman" w:hAnsi="Arial" w:cs="Arial"/>
+          <w:color w:val="273B47"/>
+          <w:sz w:val="24"/>
+          <w:szCs w:val="24"/>
+          <w:lang w:eastAsia="es-ES"/>
+        </w:rPr>
+        <w:t>padding</w:t>
+      </w:r>
+      <w:proofErr w:type="spellEnd"/>
+      <w:r>
+        <w:rPr>
+          <w:rFonts w:ascii="Arial" w:eastAsia="Times New Roman" w:hAnsi="Arial" w:cs="Arial"/>
+          <w:color w:val="273B47"/>
+          <w:sz w:val="24"/>
+          <w:szCs w:val="24"/>
+          <w:lang w:eastAsia="es-ES"/>
+        </w:rPr>
+        <w:t>.</w:t>
+      </w:r>
+    </w:p>
+    <w:p>
+      <w:pPr>
+        <w:shd w:val="clear" w:color="auto" w:fill="FFFFFF"/>
+        <w:spacing w:before="113" w:after="113" w:line="240" w:lineRule="auto"/>
+        <w:rPr>
+          <w:rFonts w:ascii="Arial" w:eastAsia="Times New Roman" w:hAnsi="Arial" w:cs="Arial"/>
+          <w:color w:val="273B47"/>
+          <w:sz w:val="24"/>
+          <w:szCs w:val="24"/>
+          <w:lang w:eastAsia="es-ES"/>
+        </w:rPr>
+      </w:pPr>
+      <w:r>
+        <w:rPr>
+          <w:rFonts w:ascii="Arial" w:eastAsia="Times New Roman" w:hAnsi="Arial" w:cs="Arial"/>
+          <w:color w:val="273B47"/>
+          <w:sz w:val="24"/>
+          <w:szCs w:val="24"/>
+          <w:lang w:eastAsia="es-ES"/>
+        </w:rPr>
+        <w:t>Y por último, también trabajarás sobre los elementos propios de los botones que se encuentran en estas secciones.</w:t>
+      </w:r>
+    </w:p>
+    <w:p>
+      <w:pPr>
+        <w:spacing w:before="113" w:after="113" w:line="240" w:lineRule="auto"/>
+        <w:rPr>
+          <w:rFonts w:ascii="Arial" w:eastAsia="Times New Roman" w:hAnsi="Arial" w:cs="Arial"/>
+          <w:color w:val="273B47"/>
+          <w:sz w:val="24"/>
+          <w:szCs w:val="24"/>
+          <w:lang w:eastAsia="es-ES"/>
+        </w:rPr>
+      </w:pPr>
+    </w:p>
+    <w:p>
+      <w:pPr>
         <w:shd w:val="clear" w:color="auto" w:fill="F0F2F5"/>
         <w:spacing w:after="0" w:line="240" w:lineRule="auto"/>
         <w:rPr>
@@ -2685,10 +2897,293 @@
           <w:lang w:eastAsia="es-ES"/>
         </w:rPr>
       </w:pPr>
-      <w:bookmarkStart w:id="0" w:name="_GoBack"/>
-      <w:bookmarkEnd w:id="0"/>
+    </w:p>
+    <w:p>
+      <w:pPr>
+        <w:pStyle w:val="NormalWeb"/>
+        <w:shd w:val="clear" w:color="auto" w:fill="F0F2F5"/>
+        <w:spacing w:before="48" w:beforeAutospacing="0" w:after="240" w:afterAutospacing="0"/>
+        <w:rPr>
+          <w:rFonts w:ascii="Arial" w:hAnsi="Arial" w:cs="Arial"/>
+          <w:color w:val="1C3643"/>
+          <w:sz w:val="21"/>
+          <w:szCs w:val="21"/>
+        </w:rPr>
+      </w:pPr>
+      <w:proofErr w:type="gramStart"/>
+      <w:r>
+        <w:rPr>
+          <w:rFonts w:ascii="Arial" w:hAnsi="Arial" w:cs="Arial"/>
+          <w:color w:val="1C3643"/>
+          <w:sz w:val="21"/>
+          <w:szCs w:val="21"/>
+        </w:rPr>
+        <w:t>inspector</w:t>
+      </w:r>
+      <w:proofErr w:type="gramEnd"/>
+      <w:r>
+        <w:rPr>
+          <w:rFonts w:ascii="Arial" w:hAnsi="Arial" w:cs="Arial"/>
+          <w:color w:val="1C3643"/>
+          <w:sz w:val="21"/>
+          <w:szCs w:val="21"/>
+        </w:rPr>
+        <w:t xml:space="preserve"> de código los copiaba</w:t>
+      </w:r>
+      <w:r>
+        <w:rPr>
+          <w:rFonts w:ascii="Segoe UI Symbol" w:hAnsi="Segoe UI Symbol" w:cs="Segoe UI Symbol"/>
+          <w:color w:val="1C3643"/>
+          <w:sz w:val="21"/>
+          <w:szCs w:val="21"/>
+        </w:rPr>
+        <w:t>😂</w:t>
+      </w:r>
+      <w:r>
+        <w:rPr>
+          <w:rFonts w:ascii="Arial" w:hAnsi="Arial" w:cs="Arial"/>
+          <w:color w:val="1C3643"/>
+          <w:sz w:val="21"/>
+          <w:szCs w:val="21"/>
+        </w:rPr>
+        <w:t>(Por si no les funciona esa serie de comandos)</w:t>
+      </w:r>
+    </w:p>
+    <w:p>
+      <w:pPr>
+        <w:pStyle w:val="NormalWeb"/>
+        <w:shd w:val="clear" w:color="auto" w:fill="F0F2F5"/>
+        <w:spacing w:before="0" w:beforeAutospacing="0" w:after="0" w:afterAutospacing="0"/>
+        <w:rPr>
+          <w:rFonts w:ascii="Arial" w:hAnsi="Arial" w:cs="Arial"/>
+          <w:color w:val="1C3643"/>
+          <w:sz w:val="21"/>
+          <w:szCs w:val="21"/>
+        </w:rPr>
+      </w:pPr>
+      <w:hyperlink r:id="rId6" w:tgtFrame="_blank" w:history="1">
+        <w:r>
+          <w:rPr>
+            <w:rStyle w:val="Hipervnculo"/>
+            <w:rFonts w:ascii="Arial" w:hAnsi="Arial" w:cs="Arial"/>
+            <w:color w:val="0A8ECD"/>
+            <w:sz w:val="21"/>
+            <w:szCs w:val="21"/>
+          </w:rPr>
+          <w:t>https://unicode.org/emoji/charts/full-emoji-list.html</w:t>
+        </w:r>
+      </w:hyperlink>
     </w:p>
     <w:p/>
+    <w:p>
+      <w:pPr>
+        <w:spacing w:line="240" w:lineRule="auto"/>
+        <w:rPr>
+          <w:rFonts w:ascii="cooper_hewittmedium" w:eastAsia="Times New Roman" w:hAnsi="cooper_hewittmedium" w:cs="Times New Roman"/>
+          <w:b/>
+          <w:bCs/>
+          <w:color w:val="000000"/>
+          <w:spacing w:val="-2"/>
+          <w:sz w:val="36"/>
+          <w:szCs w:val="36"/>
+          <w:lang w:eastAsia="es-ES"/>
+        </w:rPr>
+      </w:pPr>
+      <w:r>
+        <w:rPr>
+          <w:rFonts w:ascii="cooper_hewittmedium" w:eastAsia="Times New Roman" w:hAnsi="cooper_hewittmedium" w:cs="Times New Roman"/>
+          <w:b/>
+          <w:bCs/>
+          <w:color w:val="000000"/>
+          <w:spacing w:val="-2"/>
+          <w:sz w:val="36"/>
+          <w:szCs w:val="36"/>
+          <w:lang w:eastAsia="es-ES"/>
+        </w:rPr>
+        <w:t>CSS positions</w:t>
+      </w:r>
+    </w:p>
+    <w:p>
+      <w:pPr>
+        <w:spacing w:before="113" w:after="113" w:line="240" w:lineRule="auto"/>
+        <w:rPr>
+          <w:rFonts w:ascii="Arial" w:eastAsia="Times New Roman" w:hAnsi="Arial" w:cs="Arial"/>
+          <w:color w:val="273B47"/>
+          <w:sz w:val="24"/>
+          <w:szCs w:val="24"/>
+          <w:lang w:eastAsia="es-ES"/>
+        </w:rPr>
+      </w:pPr>
+      <w:r>
+        <w:rPr>
+          <w:rFonts w:ascii="Arial" w:eastAsia="Times New Roman" w:hAnsi="Arial" w:cs="Arial"/>
+          <w:color w:val="273B47"/>
+          <w:sz w:val="24"/>
+          <w:szCs w:val="24"/>
+          <w:lang w:eastAsia="es-ES"/>
+        </w:rPr>
+        <w:t xml:space="preserve">En tu proyecto, al probarlo en distintos dispositivos, te darás cuenta de que no solamente sus elementos y contenidos deben tener la propiedad de cambiar sus tamaños y condiciones para hacerse elementos de una buena visualización; sino que, además, hay unos ciertos contenidos que permanecen constantemente en el espacio de visualización, a pesar de que tu usuario realice </w:t>
+      </w:r>
+      <w:proofErr w:type="spellStart"/>
+      <w:r>
+        <w:rPr>
+          <w:rFonts w:ascii="Arial" w:eastAsia="Times New Roman" w:hAnsi="Arial" w:cs="Arial"/>
+          <w:color w:val="273B47"/>
+          <w:sz w:val="24"/>
+          <w:szCs w:val="24"/>
+          <w:lang w:eastAsia="es-ES"/>
+        </w:rPr>
+        <w:t>scroll</w:t>
+      </w:r>
+      <w:proofErr w:type="spellEnd"/>
+      <w:r>
+        <w:rPr>
+          <w:rFonts w:ascii="Arial" w:eastAsia="Times New Roman" w:hAnsi="Arial" w:cs="Arial"/>
+          <w:color w:val="273B47"/>
+          <w:sz w:val="24"/>
+          <w:szCs w:val="24"/>
+          <w:lang w:eastAsia="es-ES"/>
+        </w:rPr>
+        <w:t xml:space="preserve"> en la página.</w:t>
+      </w:r>
+    </w:p>
+    <w:p>
+      <w:pPr>
+        <w:spacing w:after="0" w:line="240" w:lineRule="auto"/>
+        <w:rPr>
+          <w:rFonts w:ascii="Arial" w:eastAsia="Times New Roman" w:hAnsi="Arial" w:cs="Arial"/>
+          <w:color w:val="273B47"/>
+          <w:sz w:val="24"/>
+          <w:szCs w:val="24"/>
+          <w:lang w:eastAsia="es-ES"/>
+        </w:rPr>
+      </w:pPr>
+      <w:r>
+        <w:rPr>
+          <w:rFonts w:ascii="Arial" w:eastAsia="Times New Roman" w:hAnsi="Arial" w:cs="Arial"/>
+          <w:color w:val="273B47"/>
+          <w:sz w:val="24"/>
+          <w:szCs w:val="24"/>
+          <w:lang w:eastAsia="es-ES"/>
+        </w:rPr>
+        <w:t xml:space="preserve">Estos elementos te darán cuenta de uno, entre los varios tipos, de posiciones que permite CSS. Por esta razón, durante esta clase conocerás cuáles son las distintas posiciones (estática, relativa, absoluta, </w:t>
+      </w:r>
+      <w:proofErr w:type="spellStart"/>
+      <w:r>
+        <w:rPr>
+          <w:rFonts w:ascii="Arial" w:eastAsia="Times New Roman" w:hAnsi="Arial" w:cs="Arial"/>
+          <w:color w:val="273B47"/>
+          <w:sz w:val="24"/>
+          <w:szCs w:val="24"/>
+          <w:lang w:eastAsia="es-ES"/>
+        </w:rPr>
+        <w:t>fixed</w:t>
+      </w:r>
+      <w:proofErr w:type="spellEnd"/>
+      <w:r>
+        <w:rPr>
+          <w:rFonts w:ascii="Arial" w:eastAsia="Times New Roman" w:hAnsi="Arial" w:cs="Arial"/>
+          <w:color w:val="273B47"/>
+          <w:sz w:val="24"/>
+          <w:szCs w:val="24"/>
+          <w:lang w:eastAsia="es-ES"/>
+        </w:rPr>
+        <w:t xml:space="preserve"> y </w:t>
+      </w:r>
+      <w:proofErr w:type="spellStart"/>
+      <w:r>
+        <w:rPr>
+          <w:rFonts w:ascii="Arial" w:eastAsia="Times New Roman" w:hAnsi="Arial" w:cs="Arial"/>
+          <w:color w:val="273B47"/>
+          <w:sz w:val="24"/>
+          <w:szCs w:val="24"/>
+          <w:lang w:eastAsia="es-ES"/>
+        </w:rPr>
+        <w:t>sticky</w:t>
+      </w:r>
+      <w:proofErr w:type="spellEnd"/>
+      <w:r>
+        <w:rPr>
+          <w:rFonts w:ascii="Arial" w:eastAsia="Times New Roman" w:hAnsi="Arial" w:cs="Arial"/>
+          <w:color w:val="273B47"/>
+          <w:sz w:val="24"/>
+          <w:szCs w:val="24"/>
+          <w:lang w:eastAsia="es-ES"/>
+        </w:rPr>
+        <w:t>) sobre las que podrás trabajar, aplicándolas a tu proyecto. Material de trabajo de esta clase: </w:t>
+      </w:r>
+      <w:hyperlink r:id="rId7" w:tgtFrame="_blank" w:history="1">
+        <w:r>
+          <w:rPr>
+            <w:rFonts w:ascii="Arial" w:eastAsia="Times New Roman" w:hAnsi="Arial" w:cs="Arial"/>
+            <w:color w:val="0A8ECD"/>
+            <w:sz w:val="24"/>
+            <w:szCs w:val="24"/>
+            <w:u w:val="single"/>
+            <w:lang w:eastAsia="es-ES"/>
+          </w:rPr>
+          <w:t>https://codepen.io/LeonidasEsteban/pen/VGW</w:t>
+        </w:r>
+        <w:bookmarkStart w:id="0" w:name="_GoBack"/>
+        <w:bookmarkEnd w:id="0"/>
+        <w:r>
+          <w:rPr>
+            <w:rFonts w:ascii="Arial" w:eastAsia="Times New Roman" w:hAnsi="Arial" w:cs="Arial"/>
+            <w:color w:val="0A8ECD"/>
+            <w:sz w:val="24"/>
+            <w:szCs w:val="24"/>
+            <w:u w:val="single"/>
+            <w:lang w:eastAsia="es-ES"/>
+          </w:rPr>
+          <w:t>zWK</w:t>
+        </w:r>
+      </w:hyperlink>
+    </w:p>
+    <w:p>
+      <w:r>
+        <w:rPr>
+          <w:noProof/>
+          <w:u w:val="single"/>
+          <w:lang w:eastAsia="es-ES"/>
+        </w:rPr>
+        <w:lastRenderedPageBreak/>
+        <w:drawing>
+          <wp:inline distT="0" distB="0" distL="0" distR="0" wp14:anchorId="3190DCAC" wp14:editId="21721EF0">
+            <wp:extent cx="6188710" cy="3874770"/>
+            <wp:effectExtent l="0" t="0" r="2540" b="0"/>
+            <wp:docPr id="1" name="Imagen 1"/>
+            <wp:cNvGraphicFramePr>
+              <a:graphicFrameLocks xmlns:a="http://schemas.openxmlformats.org/drawingml/2006/main" noChangeAspect="1"/>
+            </wp:cNvGraphicFramePr>
+            <a:graphic xmlns:a="http://schemas.openxmlformats.org/drawingml/2006/main">
+              <a:graphicData uri="http://schemas.openxmlformats.org/drawingml/2006/picture">
+                <pic:pic xmlns:pic="http://schemas.openxmlformats.org/drawingml/2006/picture">
+                  <pic:nvPicPr>
+                    <pic:cNvPr id="1" name=""/>
+                    <pic:cNvPicPr/>
+                  </pic:nvPicPr>
+                  <pic:blipFill>
+                    <a:blip r:embed="rId8"/>
+                    <a:stretch>
+                      <a:fillRect/>
+                    </a:stretch>
+                  </pic:blipFill>
+                  <pic:spPr>
+                    <a:xfrm>
+                      <a:off x="0" y="0"/>
+                      <a:ext cx="6188710" cy="3874770"/>
+                    </a:xfrm>
+                    <a:prstGeom prst="rect">
+                      <a:avLst/>
+                    </a:prstGeom>
+                  </pic:spPr>
+                </pic:pic>
+              </a:graphicData>
+            </a:graphic>
+          </wp:inline>
+        </w:drawing>
+      </w:r>
+    </w:p>
     <w:sectPr>
       <w:pgSz w:w="11906" w:h="16838"/>
       <w:pgMar w:top="1440" w:right="1080" w:bottom="1440" w:left="1080" w:header="708" w:footer="708" w:gutter="0"/>
@@ -3274,6 +3769,7 @@
   <w:style w:type="character" w:default="1" w:styleId="Fuentedeprrafopredeter">
     <w:name w:val="Default Paragraph Font"/>
     <w:uiPriority w:val="1"/>
+    <w:semiHidden/>
     <w:unhideWhenUsed/>
   </w:style>
   <w:style w:type="table" w:default="1" w:styleId="Tablanormal">

</xml_diff>

<commit_message>
clase 23 se aplica javaScrit para eventos de toque de boton y cambio de pantalla ipad
</commit_message>
<xml_diff>
--- a/notas curso response diseng.docx
+++ b/notas curso response diseng.docx
@@ -3122,20 +3122,7 @@
             <w:u w:val="single"/>
             <w:lang w:eastAsia="es-ES"/>
           </w:rPr>
-          <w:t>https://codepen.io/LeonidasEsteban/pen/VGW</w:t>
-        </w:r>
-        <w:bookmarkStart w:id="0" w:name="_GoBack"/>
-        <w:bookmarkEnd w:id="0"/>
-        <w:r>
-          <w:rPr>
-            <w:rFonts w:ascii="Arial" w:eastAsia="Times New Roman" w:hAnsi="Arial" w:cs="Arial"/>
-            <w:color w:val="0A8ECD"/>
-            <w:sz w:val="24"/>
-            <w:szCs w:val="24"/>
-            <w:u w:val="single"/>
-            <w:lang w:eastAsia="es-ES"/>
-          </w:rPr>
-          <w:t>zWK</w:t>
+          <w:t>https://codepen.io/LeonidasEsteban/pen/VGWzWK</w:t>
         </w:r>
       </w:hyperlink>
     </w:p>
@@ -3183,6 +3170,349 @@
           </wp:inline>
         </w:drawing>
       </w:r>
+    </w:p>
+    <w:p>
+      <w:pPr>
+        <w:rPr>
+          <w:rFonts w:ascii="cooper_hewittmedium" w:eastAsia="Times New Roman" w:hAnsi="cooper_hewittmedium" w:cs="Times New Roman"/>
+          <w:b/>
+          <w:bCs/>
+          <w:color w:val="000000"/>
+          <w:spacing w:val="-2"/>
+          <w:sz w:val="36"/>
+          <w:szCs w:val="36"/>
+          <w:lang w:eastAsia="es-ES"/>
+        </w:rPr>
+      </w:pPr>
+      <w:r>
+        <w:t xml:space="preserve">CLASE 19 </w:t>
+      </w:r>
+      <w:r>
+        <w:rPr>
+          <w:rFonts w:ascii="cooper_hewittmedium" w:eastAsia="Times New Roman" w:hAnsi="cooper_hewittmedium" w:cs="Times New Roman"/>
+          <w:b/>
+          <w:bCs/>
+          <w:color w:val="000000"/>
+          <w:spacing w:val="-2"/>
+          <w:sz w:val="36"/>
+          <w:szCs w:val="36"/>
+          <w:lang w:eastAsia="es-ES"/>
+        </w:rPr>
+        <w:t>Fuentes de iconos</w:t>
+      </w:r>
+    </w:p>
+    <w:p>
+      <w:pPr>
+        <w:spacing w:before="113" w:after="113" w:line="240" w:lineRule="auto"/>
+        <w:rPr>
+          <w:rFonts w:ascii="Arial" w:eastAsia="Times New Roman" w:hAnsi="Arial" w:cs="Arial"/>
+          <w:color w:val="273B47"/>
+          <w:sz w:val="24"/>
+          <w:szCs w:val="24"/>
+          <w:lang w:eastAsia="es-ES"/>
+        </w:rPr>
+      </w:pPr>
+      <w:r>
+        <w:rPr>
+          <w:rFonts w:ascii="Arial" w:eastAsia="Times New Roman" w:hAnsi="Arial" w:cs="Arial"/>
+          <w:color w:val="273B47"/>
+          <w:sz w:val="24"/>
+          <w:szCs w:val="24"/>
+          <w:lang w:eastAsia="es-ES"/>
+        </w:rPr>
+        <w:t>Todo menú necesita de la presencia de iconos, por este motivo, en esta clase aprenderás sobre las fuentes de iconos y las aplicarás en la realización del menú de tu proyecto.</w:t>
+      </w:r>
+    </w:p>
+    <w:p>
+      <w:pPr>
+        <w:spacing w:after="0" w:line="240" w:lineRule="auto"/>
+        <w:rPr>
+          <w:rFonts w:ascii="Arial" w:eastAsia="Times New Roman" w:hAnsi="Arial" w:cs="Arial"/>
+          <w:color w:val="273B47"/>
+          <w:sz w:val="24"/>
+          <w:szCs w:val="24"/>
+          <w:lang w:eastAsia="es-ES"/>
+        </w:rPr>
+      </w:pPr>
+      <w:r>
+        <w:rPr>
+          <w:rFonts w:ascii="Arial" w:eastAsia="Times New Roman" w:hAnsi="Arial" w:cs="Arial"/>
+          <w:color w:val="273B47"/>
+          <w:sz w:val="24"/>
+          <w:szCs w:val="24"/>
+          <w:lang w:eastAsia="es-ES"/>
+        </w:rPr>
+        <w:t>En este abordaje a las fuentes de iconos, conocerás la plataforma </w:t>
+      </w:r>
+      <w:hyperlink r:id="rId9" w:tgtFrame="_blank" w:history="1">
+        <w:r>
+          <w:rPr>
+            <w:rFonts w:ascii="Arial" w:eastAsia="Times New Roman" w:hAnsi="Arial" w:cs="Arial"/>
+            <w:color w:val="0A8ECD"/>
+            <w:sz w:val="24"/>
+            <w:szCs w:val="24"/>
+            <w:u w:val="single"/>
+            <w:lang w:eastAsia="es-ES"/>
+          </w:rPr>
+          <w:t>icomoon.io</w:t>
+        </w:r>
+      </w:hyperlink>
+      <w:r>
+        <w:rPr>
+          <w:rFonts w:ascii="Arial" w:eastAsia="Times New Roman" w:hAnsi="Arial" w:cs="Arial"/>
+          <w:color w:val="273B47"/>
+          <w:sz w:val="24"/>
+          <w:szCs w:val="24"/>
+          <w:lang w:eastAsia="es-ES"/>
+        </w:rPr>
+        <w:t>, en ella podrás importar o añadir familias de iconos, desde tu computador o desde el sistema.</w:t>
+      </w:r>
+    </w:p>
+    <w:p>
+      <w:pPr>
+        <w:spacing w:before="113" w:after="113" w:line="240" w:lineRule="auto"/>
+        <w:rPr>
+          <w:rFonts w:ascii="Arial" w:eastAsia="Times New Roman" w:hAnsi="Arial" w:cs="Arial"/>
+          <w:color w:val="273B47"/>
+          <w:sz w:val="24"/>
+          <w:szCs w:val="24"/>
+          <w:lang w:eastAsia="es-ES"/>
+        </w:rPr>
+      </w:pPr>
+      <w:r>
+        <w:rPr>
+          <w:rFonts w:ascii="Arial" w:eastAsia="Times New Roman" w:hAnsi="Arial" w:cs="Arial"/>
+          <w:color w:val="273B47"/>
+          <w:sz w:val="24"/>
+          <w:szCs w:val="24"/>
+          <w:lang w:eastAsia="es-ES"/>
+        </w:rPr>
+        <w:t>Posteriormente, llevarás los archivos que selecciones a tu editor de código, allí trabajarás sobre ellos con la etiqueta @</w:t>
+      </w:r>
+      <w:proofErr w:type="spellStart"/>
+      <w:r>
+        <w:rPr>
+          <w:rFonts w:ascii="Arial" w:eastAsia="Times New Roman" w:hAnsi="Arial" w:cs="Arial"/>
+          <w:color w:val="273B47"/>
+          <w:sz w:val="24"/>
+          <w:szCs w:val="24"/>
+          <w:lang w:eastAsia="es-ES"/>
+        </w:rPr>
+        <w:t>font</w:t>
+      </w:r>
+      <w:proofErr w:type="spellEnd"/>
+      <w:r>
+        <w:rPr>
+          <w:rFonts w:ascii="Arial" w:eastAsia="Times New Roman" w:hAnsi="Arial" w:cs="Arial"/>
+          <w:color w:val="273B47"/>
+          <w:sz w:val="24"/>
+          <w:szCs w:val="24"/>
+          <w:lang w:eastAsia="es-ES"/>
+        </w:rPr>
+        <w:t xml:space="preserve">- </w:t>
+      </w:r>
+      <w:proofErr w:type="spellStart"/>
+      <w:r>
+        <w:rPr>
+          <w:rFonts w:ascii="Arial" w:eastAsia="Times New Roman" w:hAnsi="Arial" w:cs="Arial"/>
+          <w:color w:val="273B47"/>
+          <w:sz w:val="24"/>
+          <w:szCs w:val="24"/>
+          <w:lang w:eastAsia="es-ES"/>
+        </w:rPr>
+        <w:t>face</w:t>
+      </w:r>
+      <w:proofErr w:type="spellEnd"/>
+      <w:r>
+        <w:rPr>
+          <w:rFonts w:ascii="Arial" w:eastAsia="Times New Roman" w:hAnsi="Arial" w:cs="Arial"/>
+          <w:color w:val="273B47"/>
+          <w:sz w:val="24"/>
+          <w:szCs w:val="24"/>
+          <w:lang w:eastAsia="es-ES"/>
+        </w:rPr>
+        <w:t xml:space="preserve">, que acogerá a otros atributos como </w:t>
+      </w:r>
+      <w:proofErr w:type="spellStart"/>
+      <w:r>
+        <w:rPr>
+          <w:rFonts w:ascii="Arial" w:eastAsia="Times New Roman" w:hAnsi="Arial" w:cs="Arial"/>
+          <w:color w:val="273B47"/>
+          <w:sz w:val="24"/>
+          <w:szCs w:val="24"/>
+          <w:lang w:eastAsia="es-ES"/>
+        </w:rPr>
+        <w:t>font</w:t>
+      </w:r>
+      <w:proofErr w:type="spellEnd"/>
+      <w:r>
+        <w:rPr>
+          <w:rFonts w:ascii="Arial" w:eastAsia="Times New Roman" w:hAnsi="Arial" w:cs="Arial"/>
+          <w:color w:val="273B47"/>
+          <w:sz w:val="24"/>
+          <w:szCs w:val="24"/>
+          <w:lang w:eastAsia="es-ES"/>
+        </w:rPr>
+        <w:t xml:space="preserve">- </w:t>
+      </w:r>
+      <w:proofErr w:type="spellStart"/>
+      <w:r>
+        <w:rPr>
+          <w:rFonts w:ascii="Arial" w:eastAsia="Times New Roman" w:hAnsi="Arial" w:cs="Arial"/>
+          <w:color w:val="273B47"/>
+          <w:sz w:val="24"/>
+          <w:szCs w:val="24"/>
+          <w:lang w:eastAsia="es-ES"/>
+        </w:rPr>
+        <w:t>family</w:t>
+      </w:r>
+      <w:proofErr w:type="spellEnd"/>
+      <w:r>
+        <w:rPr>
+          <w:rFonts w:ascii="Arial" w:eastAsia="Times New Roman" w:hAnsi="Arial" w:cs="Arial"/>
+          <w:color w:val="273B47"/>
+          <w:sz w:val="24"/>
+          <w:szCs w:val="24"/>
+          <w:lang w:eastAsia="es-ES"/>
+        </w:rPr>
+        <w:t xml:space="preserve">, </w:t>
+      </w:r>
+      <w:proofErr w:type="spellStart"/>
+      <w:r>
+        <w:rPr>
+          <w:rFonts w:ascii="Arial" w:eastAsia="Times New Roman" w:hAnsi="Arial" w:cs="Arial"/>
+          <w:color w:val="273B47"/>
+          <w:sz w:val="24"/>
+          <w:szCs w:val="24"/>
+          <w:lang w:eastAsia="es-ES"/>
+        </w:rPr>
+        <w:t>font</w:t>
+      </w:r>
+      <w:proofErr w:type="spellEnd"/>
+      <w:r>
+        <w:rPr>
+          <w:rFonts w:ascii="Arial" w:eastAsia="Times New Roman" w:hAnsi="Arial" w:cs="Arial"/>
+          <w:color w:val="273B47"/>
+          <w:sz w:val="24"/>
+          <w:szCs w:val="24"/>
+          <w:lang w:eastAsia="es-ES"/>
+        </w:rPr>
+        <w:t xml:space="preserve">- </w:t>
+      </w:r>
+      <w:proofErr w:type="spellStart"/>
+      <w:r>
+        <w:rPr>
+          <w:rFonts w:ascii="Arial" w:eastAsia="Times New Roman" w:hAnsi="Arial" w:cs="Arial"/>
+          <w:color w:val="273B47"/>
+          <w:sz w:val="24"/>
+          <w:szCs w:val="24"/>
+          <w:lang w:eastAsia="es-ES"/>
+        </w:rPr>
+        <w:t>style</w:t>
+      </w:r>
+      <w:proofErr w:type="spellEnd"/>
+      <w:r>
+        <w:rPr>
+          <w:rFonts w:ascii="Arial" w:eastAsia="Times New Roman" w:hAnsi="Arial" w:cs="Arial"/>
+          <w:color w:val="273B47"/>
+          <w:sz w:val="24"/>
+          <w:szCs w:val="24"/>
+          <w:lang w:eastAsia="es-ES"/>
+        </w:rPr>
+        <w:t xml:space="preserve"> y </w:t>
+      </w:r>
+      <w:proofErr w:type="spellStart"/>
+      <w:r>
+        <w:rPr>
+          <w:rFonts w:ascii="Arial" w:eastAsia="Times New Roman" w:hAnsi="Arial" w:cs="Arial"/>
+          <w:color w:val="273B47"/>
+          <w:sz w:val="24"/>
+          <w:szCs w:val="24"/>
+          <w:lang w:eastAsia="es-ES"/>
+        </w:rPr>
+        <w:t>font</w:t>
+      </w:r>
+      <w:proofErr w:type="spellEnd"/>
+      <w:r>
+        <w:rPr>
+          <w:rFonts w:ascii="Arial" w:eastAsia="Times New Roman" w:hAnsi="Arial" w:cs="Arial"/>
+          <w:color w:val="273B47"/>
+          <w:sz w:val="24"/>
+          <w:szCs w:val="24"/>
+          <w:lang w:eastAsia="es-ES"/>
+        </w:rPr>
+        <w:t xml:space="preserve">- </w:t>
+      </w:r>
+      <w:proofErr w:type="spellStart"/>
+      <w:r>
+        <w:rPr>
+          <w:rFonts w:ascii="Arial" w:eastAsia="Times New Roman" w:hAnsi="Arial" w:cs="Arial"/>
+          <w:color w:val="273B47"/>
+          <w:sz w:val="24"/>
+          <w:szCs w:val="24"/>
+          <w:lang w:eastAsia="es-ES"/>
+        </w:rPr>
+        <w:t>weigth</w:t>
+      </w:r>
+      <w:proofErr w:type="spellEnd"/>
+      <w:r>
+        <w:rPr>
+          <w:rFonts w:ascii="Arial" w:eastAsia="Times New Roman" w:hAnsi="Arial" w:cs="Arial"/>
+          <w:color w:val="273B47"/>
+          <w:sz w:val="24"/>
+          <w:szCs w:val="24"/>
+          <w:lang w:eastAsia="es-ES"/>
+        </w:rPr>
+        <w:t xml:space="preserve">, </w:t>
+      </w:r>
+      <w:proofErr w:type="spellStart"/>
+      <w:r>
+        <w:rPr>
+          <w:rFonts w:ascii="Arial" w:eastAsia="Times New Roman" w:hAnsi="Arial" w:cs="Arial"/>
+          <w:color w:val="273B47"/>
+          <w:sz w:val="24"/>
+          <w:szCs w:val="24"/>
+          <w:lang w:eastAsia="es-ES"/>
+        </w:rPr>
+        <w:t>font</w:t>
+      </w:r>
+      <w:proofErr w:type="spellEnd"/>
+      <w:r>
+        <w:rPr>
+          <w:rFonts w:ascii="Arial" w:eastAsia="Times New Roman" w:hAnsi="Arial" w:cs="Arial"/>
+          <w:color w:val="273B47"/>
+          <w:sz w:val="24"/>
+          <w:szCs w:val="24"/>
+          <w:lang w:eastAsia="es-ES"/>
+        </w:rPr>
+        <w:t xml:space="preserve">- </w:t>
+      </w:r>
+      <w:proofErr w:type="spellStart"/>
+      <w:r>
+        <w:rPr>
+          <w:rFonts w:ascii="Arial" w:eastAsia="Times New Roman" w:hAnsi="Arial" w:cs="Arial"/>
+          <w:color w:val="273B47"/>
+          <w:sz w:val="24"/>
+          <w:szCs w:val="24"/>
+          <w:lang w:eastAsia="es-ES"/>
+        </w:rPr>
+        <w:t>variant</w:t>
+      </w:r>
+      <w:proofErr w:type="spellEnd"/>
+      <w:r>
+        <w:rPr>
+          <w:rFonts w:ascii="Arial" w:eastAsia="Times New Roman" w:hAnsi="Arial" w:cs="Arial"/>
+          <w:color w:val="273B47"/>
+          <w:sz w:val="24"/>
+          <w:szCs w:val="24"/>
+          <w:lang w:eastAsia="es-ES"/>
+        </w:rPr>
+        <w:t>, entre otras.</w:t>
+      </w:r>
+    </w:p>
+    <w:p>
+      <w:bookmarkStart w:id="0" w:name="_GoBack"/>
+      <w:bookmarkEnd w:id="0"/>
     </w:p>
     <w:sectPr>
       <w:pgSz w:w="11906" w:h="16838"/>

</xml_diff>